<commit_message>
Check for week1 => ending
</commit_message>
<xml_diff>
--- a/视觉组培训安排v0.4.docx
+++ b/视觉组培训安排v0.4.docx
@@ -54,8 +54,6 @@
         </w:rPr>
         <w:t>v</w:t>
       </w:r>
-      <w:bookmarkStart w:id="0" w:name="_GoBack"/>
-      <w:bookmarkEnd w:id="0"/>
       <w:r>
         <w:rPr>
           <w:rFonts w:ascii="Songti SC" w:eastAsia="Songti SC" w:hAnsi="Songti SC"/>
@@ -200,7 +198,28 @@
         <w:rPr>
           <w:rFonts w:ascii="宋体" w:eastAsia="宋体" w:hAnsi="宋体" w:hint="eastAsia"/>
         </w:rPr>
-        <w:t>使用CMake构建C++工程以及使用CM</w:t>
+        <w:t>使用</w:t>
+      </w:r>
+      <w:proofErr w:type="spellStart"/>
+      <w:r>
+        <w:rPr>
+          <w:rFonts w:ascii="宋体" w:eastAsia="宋体" w:hAnsi="宋体" w:hint="eastAsia"/>
+        </w:rPr>
+        <w:t>CMake</w:t>
+      </w:r>
+      <w:proofErr w:type="spellEnd"/>
+      <w:r>
+        <w:rPr>
+          <w:rFonts w:ascii="宋体" w:eastAsia="宋体" w:hAnsi="宋体" w:hint="eastAsia"/>
+        </w:rPr>
+        <w:t>构建C++工程以及使用</w:t>
+      </w:r>
+      <w:proofErr w:type="spellStart"/>
+      <w:r>
+        <w:rPr>
+          <w:rFonts w:ascii="宋体" w:eastAsia="宋体" w:hAnsi="宋体" w:hint="eastAsia"/>
+        </w:rPr>
+        <w:t>CM</w:t>
       </w:r>
       <w:r>
         <w:rPr>
@@ -208,6 +227,7 @@
         </w:rPr>
         <w:t>ake</w:t>
       </w:r>
+      <w:proofErr w:type="spellEnd"/>
       <w:r>
         <w:rPr>
           <w:rFonts w:ascii="宋体" w:eastAsia="宋体" w:hAnsi="宋体" w:hint="eastAsia"/>
@@ -372,7 +392,7 @@
         </w:numPr>
         <w:ind w:firstLineChars="0"/>
         <w:rPr>
-          <w:rFonts w:ascii="宋体" w:eastAsia="宋体" w:hAnsi="宋体" w:hint="eastAsia"/>
+          <w:rFonts w:ascii="宋体" w:eastAsia="宋体" w:hAnsi="宋体"/>
         </w:rPr>
       </w:pPr>
       <w:r>
@@ -438,16 +458,8 @@
         <w:rPr>
           <w:rFonts w:ascii="宋体" w:eastAsia="宋体" w:hAnsi="宋体" w:hint="eastAsia"/>
         </w:rPr>
-        <w:t>，并同时将其二</w:t>
-      </w:r>
-      <w:proofErr w:type="gramStart"/>
-      <w:r>
-        <w:rPr>
-          <w:rFonts w:ascii="宋体" w:eastAsia="宋体" w:hAnsi="宋体" w:hint="eastAsia"/>
-        </w:rPr>
-        <w:t>值化展示</w:t>
-      </w:r>
-      <w:proofErr w:type="gramEnd"/>
+        <w:t>，并同时将其二值化展示</w:t>
+      </w:r>
       <w:r>
         <w:rPr>
           <w:rFonts w:ascii="宋体" w:eastAsia="宋体" w:hAnsi="宋体" w:hint="eastAsia"/>
@@ -490,7 +502,7 @@
         </w:numPr>
         <w:ind w:firstLineChars="0"/>
         <w:rPr>
-          <w:rFonts w:ascii="宋体" w:eastAsia="宋体" w:hAnsi="宋体"/>
+          <w:rFonts w:ascii="宋体" w:eastAsia="宋体" w:hAnsi="宋体" w:hint="eastAsia"/>
         </w:rPr>
       </w:pPr>
       <w:r>
@@ -521,47 +533,47 @@
         </w:numPr>
         <w:ind w:firstLineChars="0"/>
         <w:rPr>
-          <w:rFonts w:ascii="宋体" w:eastAsia="宋体" w:hAnsi="宋体"/>
-        </w:rPr>
-      </w:pPr>
+          <w:rFonts w:ascii="宋体" w:eastAsia="宋体" w:hAnsi="宋体" w:hint="eastAsia"/>
+        </w:rPr>
+      </w:pPr>
+      <w:r>
+        <w:rPr>
+          <w:rFonts w:ascii="宋体" w:eastAsia="宋体" w:hAnsi="宋体" w:hint="eastAsia"/>
+        </w:rPr>
+        <w:t>相机标定与使用</w:t>
+      </w:r>
+    </w:p>
+    <w:p>
+      <w:pPr>
+        <w:pStyle w:val="a3"/>
+        <w:numPr>
+          <w:ilvl w:val="0"/>
+          <w:numId w:val="3"/>
+        </w:numPr>
+        <w:ind w:firstLineChars="0"/>
+        <w:rPr>
+          <w:rFonts w:ascii="宋体" w:eastAsia="宋体" w:hAnsi="宋体"/>
+        </w:rPr>
+      </w:pPr>
+      <w:r>
+        <w:rPr>
+          <w:rFonts w:ascii="宋体" w:eastAsia="宋体" w:hAnsi="宋体" w:hint="eastAsia"/>
+        </w:rPr>
+        <w:t>基础</w:t>
+      </w:r>
       <w:r>
         <w:rPr>
           <w:rFonts w:ascii="宋体" w:eastAsia="宋体" w:hAnsi="宋体" w:hint="eastAsia"/>
         </w:rPr>
         <w:t>图像处理算法：二值化</w:t>
       </w:r>
-      <w:r>
-        <w:rPr>
-          <w:rFonts w:ascii="宋体" w:eastAsia="宋体" w:hAnsi="宋体"/>
-        </w:rPr>
-        <w:t>/</w:t>
-      </w:r>
-      <w:r>
-        <w:rPr>
-          <w:rFonts w:ascii="宋体" w:eastAsia="宋体" w:hAnsi="宋体" w:hint="eastAsia"/>
-        </w:rPr>
-        <w:t>MSER算法/</w:t>
-      </w:r>
-      <w:r>
-        <w:rPr>
-          <w:rFonts w:ascii="宋体" w:eastAsia="宋体" w:hAnsi="宋体" w:hint="eastAsia"/>
-        </w:rPr>
-        <w:t>轮廓拟合与匹配</w:t>
-      </w:r>
-    </w:p>
-    <w:p>
-      <w:pPr>
-        <w:rPr>
-          <w:rFonts w:ascii="宋体" w:eastAsia="宋体" w:hAnsi="宋体"/>
-        </w:rPr>
-      </w:pPr>
     </w:p>
     <w:p>
       <w:pPr>
         <w:widowControl/>
         <w:jc w:val="left"/>
         <w:rPr>
-          <w:rFonts w:ascii="宋体" w:eastAsia="宋体" w:hAnsi="宋体" w:hint="eastAsia"/>
+          <w:rFonts w:ascii="宋体" w:eastAsia="宋体" w:hAnsi="宋体"/>
         </w:rPr>
       </w:pPr>
       <w:r>
@@ -598,27 +610,7 @@
         <w:rPr>
           <w:rFonts w:ascii="宋体" w:eastAsia="宋体" w:hAnsi="宋体" w:hint="eastAsia"/>
         </w:rPr>
-        <w:t>在</w:t>
-      </w:r>
-      <w:proofErr w:type="gramStart"/>
-      <w:r>
-        <w:rPr>
-          <w:rFonts w:ascii="宋体" w:eastAsia="宋体" w:hAnsi="宋体" w:hint="eastAsia"/>
-        </w:rPr>
-        <w:t>二值化图上</w:t>
-      </w:r>
-      <w:r>
-        <w:rPr>
-          <w:rFonts w:ascii="宋体" w:eastAsia="宋体" w:hAnsi="宋体" w:hint="eastAsia"/>
-        </w:rPr>
-        <w:t>将点集轮廓</w:t>
-      </w:r>
-      <w:proofErr w:type="gramEnd"/>
-      <w:r>
-        <w:rPr>
-          <w:rFonts w:ascii="宋体" w:eastAsia="宋体" w:hAnsi="宋体" w:hint="eastAsia"/>
-        </w:rPr>
-        <w:t>拟合成灯条</w:t>
+        <w:t>尝试各种二值化方法，尝试让给定图片的装甲板被筛选出来</w:t>
       </w:r>
     </w:p>
     <w:p>
@@ -633,14 +625,28 @@
         </w:pBdr>
         <w:ind w:firstLineChars="0"/>
         <w:rPr>
-          <w:rFonts w:ascii="宋体" w:eastAsia="宋体" w:hAnsi="宋体"/>
-        </w:rPr>
-      </w:pPr>
-      <w:r>
-        <w:rPr>
-          <w:rFonts w:ascii="宋体" w:eastAsia="宋体" w:hAnsi="宋体" w:hint="eastAsia"/>
-        </w:rPr>
-        <w:t>根据特性（长宽、角度）两两匹配灯条成一个装甲</w:t>
+          <w:rFonts w:ascii="宋体" w:eastAsia="宋体" w:hAnsi="宋体" w:hint="eastAsia"/>
+        </w:rPr>
+      </w:pPr>
+      <w:r>
+        <w:rPr>
+          <w:rFonts w:ascii="宋体" w:eastAsia="宋体" w:hAnsi="宋体" w:hint="eastAsia"/>
+        </w:rPr>
+        <w:t>刘雍熙的作业：</w:t>
+      </w:r>
+      <w:r>
+        <w:rPr>
+          <w:rFonts w:ascii="宋体" w:eastAsia="宋体" w:hAnsi="宋体" w:hint="eastAsia"/>
+        </w:rPr>
+        <w:t>建立light类？（什么鬼，我都听不懂(⊙_⊙)?</w:t>
+      </w:r>
+      <w:bookmarkStart w:id="0" w:name="_GoBack"/>
+      <w:bookmarkEnd w:id="0"/>
+      <w:r>
+        <w:rPr>
+          <w:rFonts w:ascii="宋体" w:eastAsia="宋体" w:hAnsi="宋体" w:hint="eastAsia"/>
+        </w:rPr>
+        <w:t>）</w:t>
       </w:r>
     </w:p>
     <w:p>
@@ -685,7 +691,13 @@
         <w:rPr>
           <w:rFonts w:ascii="宋体" w:eastAsia="宋体" w:hAnsi="宋体" w:hint="eastAsia"/>
         </w:rPr>
-        <w:t>相机标定与使用</w:t>
+        <w:t>分类器</w:t>
+      </w:r>
+      <w:r>
+        <w:rPr>
+          <w:rFonts w:ascii="宋体" w:eastAsia="宋体" w:hAnsi="宋体" w:hint="eastAsia"/>
+        </w:rPr>
+        <w:t>算法</w:t>
       </w:r>
     </w:p>
     <w:p>
@@ -693,7 +705,7 @@
         <w:pStyle w:val="a3"/>
         <w:numPr>
           <w:ilvl w:val="0"/>
-          <w:numId w:val="6"/>
+          <w:numId w:val="3"/>
         </w:numPr>
         <w:ind w:firstLineChars="0"/>
         <w:rPr>
@@ -704,13 +716,44 @@
         <w:rPr>
           <w:rFonts w:ascii="宋体" w:eastAsia="宋体" w:hAnsi="宋体" w:hint="eastAsia"/>
         </w:rPr>
-        <w:t>分类器</w:t>
-      </w:r>
-      <w:r>
-        <w:rPr>
-          <w:rFonts w:ascii="宋体" w:eastAsia="宋体" w:hAnsi="宋体" w:hint="eastAsia"/>
-        </w:rPr>
-        <w:t>算法</w:t>
+        <w:t>进阶图像处理算法：</w:t>
+      </w:r>
+      <w:r>
+        <w:rPr>
+          <w:rFonts w:ascii="宋体" w:eastAsia="宋体" w:hAnsi="宋体" w:hint="eastAsia"/>
+        </w:rPr>
+        <w:t>MSER算法</w:t>
+      </w:r>
+      <w:r>
+        <w:rPr>
+          <w:rFonts w:ascii="宋体" w:eastAsia="宋体" w:hAnsi="宋体" w:hint="eastAsia"/>
+        </w:rPr>
+        <w:t>/</w:t>
+      </w:r>
+      <w:r>
+        <w:rPr>
+          <w:rFonts w:ascii="宋体" w:eastAsia="宋体" w:hAnsi="宋体" w:hint="eastAsia"/>
+        </w:rPr>
+        <w:t>轮廓拟合与匹配</w:t>
+      </w:r>
+    </w:p>
+    <w:p>
+      <w:pPr>
+        <w:pStyle w:val="a3"/>
+        <w:numPr>
+          <w:ilvl w:val="0"/>
+          <w:numId w:val="3"/>
+        </w:numPr>
+        <w:ind w:firstLineChars="0"/>
+        <w:rPr>
+          <w:rFonts w:ascii="宋体" w:eastAsia="宋体" w:hAnsi="宋体" w:hint="eastAsia"/>
+        </w:rPr>
+      </w:pPr>
+      <w:r>
+        <w:rPr>
+          <w:rFonts w:ascii="宋体" w:eastAsia="宋体" w:hAnsi="宋体" w:hint="eastAsia"/>
+        </w:rPr>
+        <w:t>性能测量</w:t>
       </w:r>
     </w:p>
     <w:p>
@@ -935,6 +978,7 @@
         <w:rPr>
           <w:rFonts w:ascii="宋体" w:eastAsia="宋体" w:hAnsi="宋体" w:hint="eastAsia"/>
         </w:rPr>
+        <w:lastRenderedPageBreak/>
         <w:t>C++标准有哪些常见的异常/运行时错误</w:t>
       </w:r>
     </w:p>
@@ -954,7 +998,6 @@
         <w:rPr>
           <w:rFonts w:ascii="宋体" w:eastAsia="宋体" w:hAnsi="宋体" w:hint="eastAsia"/>
         </w:rPr>
-        <w:lastRenderedPageBreak/>
         <w:t>通过异常来写容易debug的程序</w:t>
       </w:r>
     </w:p>
@@ -999,25 +1042,6 @@
           <w:rFonts w:ascii="宋体" w:eastAsia="宋体" w:hAnsi="宋体" w:hint="eastAsia"/>
         </w:rPr>
         <w:t>介绍</w:t>
-      </w:r>
-    </w:p>
-    <w:p>
-      <w:pPr>
-        <w:pStyle w:val="a3"/>
-        <w:numPr>
-          <w:ilvl w:val="0"/>
-          <w:numId w:val="7"/>
-        </w:numPr>
-        <w:ind w:firstLineChars="0"/>
-        <w:rPr>
-          <w:rFonts w:ascii="宋体" w:eastAsia="宋体" w:hAnsi="宋体"/>
-        </w:rPr>
-      </w:pPr>
-      <w:r>
-        <w:rPr>
-          <w:rFonts w:ascii="宋体" w:eastAsia="宋体" w:hAnsi="宋体" w:hint="eastAsia"/>
-        </w:rPr>
-        <w:t>性能测量</w:t>
       </w:r>
     </w:p>
     <w:p>
@@ -1132,11 +1156,19 @@
           <w:rFonts w:ascii="宋体" w:eastAsia="宋体" w:hAnsi="宋体"/>
         </w:rPr>
       </w:pPr>
-      <w:r>
-        <w:rPr>
-          <w:rFonts w:ascii="宋体" w:eastAsia="宋体" w:hAnsi="宋体" w:hint="eastAsia"/>
-        </w:rPr>
-        <w:t>SolvePNP结算坐标，得出yaw、pitch</w:t>
+      <w:proofErr w:type="spellStart"/>
+      <w:r>
+        <w:rPr>
+          <w:rFonts w:ascii="宋体" w:eastAsia="宋体" w:hAnsi="宋体" w:hint="eastAsia"/>
+        </w:rPr>
+        <w:t>SolvePNP</w:t>
+      </w:r>
+      <w:proofErr w:type="spellEnd"/>
+      <w:r>
+        <w:rPr>
+          <w:rFonts w:ascii="宋体" w:eastAsia="宋体" w:hAnsi="宋体" w:hint="eastAsia"/>
+        </w:rPr>
+        <w:t>结算坐标，得出yaw、pitch</w:t>
       </w:r>
     </w:p>
     <w:p>
@@ -3174,7 +3206,7 @@
     </w:rPrDefault>
     <w:pPrDefault/>
   </w:docDefaults>
-  <w:latentStyles w:defLockedState="0" w:defUIPriority="99" w:defSemiHidden="0" w:defUnhideWhenUsed="0" w:defQFormat="0" w:count="377">
+  <w:latentStyles w:defLockedState="0" w:defUIPriority="99" w:defSemiHidden="0" w:defUnhideWhenUsed="0" w:defQFormat="0" w:count="375">
     <w:lsdException w:name="Normal" w:uiPriority="0" w:qFormat="1"/>
     <w:lsdException w:name="heading 1" w:uiPriority="9" w:qFormat="1"/>
     <w:lsdException w:name="heading 2" w:semiHidden="1" w:uiPriority="9" w:unhideWhenUsed="1" w:qFormat="1"/>
@@ -3280,6 +3312,7 @@
     <w:lsdException w:name="HTML Sample" w:semiHidden="1" w:unhideWhenUsed="1"/>
     <w:lsdException w:name="HTML Typewriter" w:semiHidden="1" w:unhideWhenUsed="1"/>
     <w:lsdException w:name="HTML Variable" w:semiHidden="1" w:unhideWhenUsed="1"/>
+    <w:lsdException w:name="Normal Table" w:semiHidden="1" w:unhideWhenUsed="1"/>
     <w:lsdException w:name="annotation subject" w:semiHidden="1" w:unhideWhenUsed="1"/>
     <w:lsdException w:name="No List" w:semiHidden="1" w:unhideWhenUsed="1"/>
     <w:lsdException w:name="Outline List 1" w:semiHidden="1" w:unhideWhenUsed="1"/>
@@ -3325,9 +3358,11 @@
     <w:lsdException w:name="Table Subtle 1" w:semiHidden="1" w:unhideWhenUsed="1"/>
     <w:lsdException w:name="Table Subtle 2" w:semiHidden="1" w:unhideWhenUsed="1"/>
     <w:lsdException w:name="Table Web 1" w:semiHidden="1" w:unhideWhenUsed="1"/>
+    <w:lsdException w:name="Table Web 2" w:semiHidden="1" w:unhideWhenUsed="1"/>
     <w:lsdException w:name="Table Web 3" w:semiHidden="1" w:unhideWhenUsed="1"/>
     <w:lsdException w:name="Balloon Text" w:semiHidden="1" w:unhideWhenUsed="1"/>
     <w:lsdException w:name="Table Grid" w:uiPriority="39"/>
+    <w:lsdException w:name="Table Theme" w:semiHidden="1" w:unhideWhenUsed="1"/>
     <w:lsdException w:name="Placeholder Text" w:semiHidden="1"/>
     <w:lsdException w:name="No Spacing" w:uiPriority="1" w:qFormat="1"/>
     <w:lsdException w:name="Light Shading" w:uiPriority="60"/>
@@ -3547,8 +3582,6 @@
     <w:lsdException w:name="Smart Hyperlink" w:semiHidden="1" w:unhideWhenUsed="1"/>
     <w:lsdException w:name="Hashtag" w:semiHidden="1" w:unhideWhenUsed="1"/>
     <w:lsdException w:name="Unresolved Mention" w:semiHidden="1" w:unhideWhenUsed="1"/>
-    <w:lsdException w:name="Smart Link" w:semiHidden="1" w:unhideWhenUsed="1"/>
-    <w:lsdException w:name="Smart Link Error" w:semiHidden="1" w:unhideWhenUsed="1"/>
   </w:latentStyles>
   <w:style w:type="paragraph" w:default="1" w:styleId="a">
     <w:name w:val="Normal"/>

</xml_diff>